<commit_message>
finalized requirements definition for milestone 1 submission
</commit_message>
<xml_diff>
--- a/docs/Requirements Definition.docx
+++ b/docs/Requirements Definition.docx
@@ -42,16 +42,6 @@
     </w:p>
     <w:p>
       <w:pPr>
-        <w:rPr>
-          <w:b/>
-          <w:bCs/>
-          <w:sz w:val="24"/>
-          <w:szCs w:val="24"/>
-        </w:rPr>
-      </w:pPr>
-    </w:p>
-    <w:p>
-      <w:pPr>
         <w:pStyle w:val="ListParagraph"/>
         <w:numPr>
           <w:ilvl w:val="0"/>
@@ -142,6 +132,50 @@
           <w:sz w:val="24"/>
           <w:szCs w:val="24"/>
         </w:rPr>
+        <w:t>A preferred contact method (Email, Phone)</w:t>
+      </w:r>
+    </w:p>
+    <w:p>
+      <w:pPr>
+        <w:pStyle w:val="ListParagraph"/>
+        <w:numPr>
+          <w:ilvl w:val="3"/>
+          <w:numId w:val="4"/>
+        </w:numPr>
+        <w:rPr>
+          <w:b/>
+          <w:bCs/>
+          <w:sz w:val="24"/>
+          <w:szCs w:val="24"/>
+        </w:rPr>
+      </w:pPr>
+      <w:r>
+        <w:rPr>
+          <w:sz w:val="24"/>
+          <w:szCs w:val="24"/>
+        </w:rPr>
+        <w:t>A phone number (if phone preferred)</w:t>
+      </w:r>
+    </w:p>
+    <w:p>
+      <w:pPr>
+        <w:pStyle w:val="ListParagraph"/>
+        <w:numPr>
+          <w:ilvl w:val="3"/>
+          <w:numId w:val="4"/>
+        </w:numPr>
+        <w:rPr>
+          <w:b/>
+          <w:bCs/>
+          <w:sz w:val="24"/>
+          <w:szCs w:val="24"/>
+        </w:rPr>
+      </w:pPr>
+      <w:r>
+        <w:rPr>
+          <w:sz w:val="24"/>
+          <w:szCs w:val="24"/>
+        </w:rPr>
         <w:t>For Customers - An address</w:t>
       </w:r>
     </w:p>
@@ -149,69 +183,6 @@
       <w:pPr>
         <w:pStyle w:val="ListParagraph"/>
         <w:numPr>
-          <w:ilvl w:val="3"/>
-          <w:numId w:val="4"/>
-        </w:numPr>
-        <w:rPr>
-          <w:b/>
-          <w:bCs/>
-          <w:sz w:val="24"/>
-          <w:szCs w:val="24"/>
-        </w:rPr>
-      </w:pPr>
-      <w:r>
-        <w:rPr>
-          <w:sz w:val="24"/>
-          <w:szCs w:val="24"/>
-        </w:rPr>
-        <w:t>For Workers - A list of zip codes willing to travel to.</w:t>
-      </w:r>
-    </w:p>
-    <w:p>
-      <w:pPr>
-        <w:pStyle w:val="ListParagraph"/>
-        <w:numPr>
-          <w:ilvl w:val="3"/>
-          <w:numId w:val="4"/>
-        </w:numPr>
-        <w:rPr>
-          <w:b/>
-          <w:bCs/>
-          <w:sz w:val="24"/>
-          <w:szCs w:val="24"/>
-        </w:rPr>
-      </w:pPr>
-      <w:r>
-        <w:rPr>
-          <w:sz w:val="24"/>
-          <w:szCs w:val="24"/>
-        </w:rPr>
-        <w:t xml:space="preserve">For Owners – </w:t>
-      </w:r>
-      <w:r>
-        <w:rPr>
-          <w:i/>
-          <w:iCs/>
-          <w:sz w:val="24"/>
-          <w:szCs w:val="24"/>
-          <w:highlight w:val="yellow"/>
-        </w:rPr>
-        <w:t>Can you create owner accounts</w:t>
-      </w:r>
-      <w:r>
-        <w:rPr>
-          <w:i/>
-          <w:iCs/>
-          <w:sz w:val="24"/>
-          <w:szCs w:val="24"/>
-        </w:rPr>
-        <w:t>?</w:t>
-      </w:r>
-    </w:p>
-    <w:p>
-      <w:pPr>
-        <w:pStyle w:val="ListParagraph"/>
-        <w:numPr>
           <w:ilvl w:val="2"/>
           <w:numId w:val="4"/>
         </w:numPr>
@@ -540,6 +511,28 @@
           <w:sz w:val="24"/>
           <w:szCs w:val="24"/>
         </w:rPr>
+        <w:t>Any User must be permitted to modify their contact information.</w:t>
+      </w:r>
+    </w:p>
+    <w:p>
+      <w:pPr>
+        <w:pStyle w:val="ListParagraph"/>
+        <w:numPr>
+          <w:ilvl w:val="2"/>
+          <w:numId w:val="4"/>
+        </w:numPr>
+        <w:rPr>
+          <w:b/>
+          <w:bCs/>
+          <w:sz w:val="24"/>
+          <w:szCs w:val="24"/>
+        </w:rPr>
+      </w:pPr>
+      <w:r>
+        <w:rPr>
+          <w:sz w:val="24"/>
+          <w:szCs w:val="24"/>
+        </w:rPr>
         <w:t>A</w:t>
       </w:r>
       <w:r>
@@ -822,14 +815,7 @@
           <w:sz w:val="24"/>
           <w:szCs w:val="24"/>
         </w:rPr>
-        <w:t xml:space="preserve"> </w:t>
-      </w:r>
-      <w:r>
-        <w:rPr>
-          <w:sz w:val="24"/>
-          <w:szCs w:val="24"/>
-        </w:rPr>
-        <w:t xml:space="preserve">(all </w:t>
+        <w:t xml:space="preserve"> (all </w:t>
       </w:r>
       <w:r>
         <w:rPr>
@@ -997,7 +983,7 @@
           <w:sz w:val="24"/>
           <w:szCs w:val="24"/>
         </w:rPr>
-        <w:t>include a description of the work that needs to be done.</w:t>
+        <w:t>be categorized</w:t>
       </w:r>
     </w:p>
     <w:p>
@@ -1041,6 +1027,35 @@
           <w:sz w:val="24"/>
           <w:szCs w:val="24"/>
         </w:rPr>
+        <w:t>A job must include a</w:t>
+      </w:r>
+      <w:r>
+        <w:rPr>
+          <w:sz w:val="24"/>
+          <w:szCs w:val="24"/>
+        </w:rPr>
+        <w:t>n anticipated wage.</w:t>
+      </w:r>
+    </w:p>
+    <w:p>
+      <w:pPr>
+        <w:pStyle w:val="ListParagraph"/>
+        <w:numPr>
+          <w:ilvl w:val="3"/>
+          <w:numId w:val="4"/>
+        </w:numPr>
+        <w:rPr>
+          <w:b/>
+          <w:bCs/>
+          <w:sz w:val="24"/>
+          <w:szCs w:val="24"/>
+        </w:rPr>
+      </w:pPr>
+      <w:r>
+        <w:rPr>
+          <w:sz w:val="24"/>
+          <w:szCs w:val="24"/>
+        </w:rPr>
         <w:t>A job must include a desired completion window for when the job can be performed.</w:t>
       </w:r>
     </w:p>
@@ -1085,14 +1100,71 @@
           <w:sz w:val="24"/>
           <w:szCs w:val="24"/>
         </w:rPr>
-        <w:t xml:space="preserve">A Customer must be permitted to approve Workers </w:t>
-      </w:r>
-      <w:r>
-        <w:rPr>
-          <w:sz w:val="24"/>
-          <w:szCs w:val="24"/>
-        </w:rPr>
-        <w:t>that have claimed the Customer’s job.</w:t>
+        <w:t xml:space="preserve">A Customer must be permitted to approve </w:t>
+      </w:r>
+      <w:r>
+        <w:rPr>
+          <w:sz w:val="24"/>
+          <w:szCs w:val="24"/>
+        </w:rPr>
+        <w:t xml:space="preserve">or decline </w:t>
+      </w:r>
+      <w:r>
+        <w:rPr>
+          <w:sz w:val="24"/>
+          <w:szCs w:val="24"/>
+        </w:rPr>
+        <w:t xml:space="preserve">Workers </w:t>
+      </w:r>
+      <w:r>
+        <w:rPr>
+          <w:sz w:val="24"/>
+          <w:szCs w:val="24"/>
+        </w:rPr>
+        <w:t xml:space="preserve">that have </w:t>
+      </w:r>
+      <w:r>
+        <w:rPr>
+          <w:sz w:val="24"/>
+          <w:szCs w:val="24"/>
+        </w:rPr>
+        <w:t>placed a bid on</w:t>
+      </w:r>
+      <w:r>
+        <w:rPr>
+          <w:sz w:val="24"/>
+          <w:szCs w:val="24"/>
+        </w:rPr>
+        <w:t xml:space="preserve"> the Customer’s job</w:t>
+      </w:r>
+      <w:r>
+        <w:rPr>
+          <w:sz w:val="24"/>
+          <w:szCs w:val="24"/>
+        </w:rPr>
+        <w:t>.</w:t>
+      </w:r>
+    </w:p>
+    <w:p>
+      <w:pPr>
+        <w:pStyle w:val="ListParagraph"/>
+        <w:numPr>
+          <w:ilvl w:val="3"/>
+          <w:numId w:val="4"/>
+        </w:numPr>
+        <w:rPr>
+          <w:b/>
+          <w:bCs/>
+          <w:sz w:val="24"/>
+          <w:szCs w:val="24"/>
+        </w:rPr>
+      </w:pPr>
+      <w:r>
+        <w:rPr>
+          <w:sz w:val="24"/>
+          <w:szCs w:val="24"/>
+        </w:rPr>
+        <w:t>Payment must happen from Customer to Owner at this time.</w:t>
       </w:r>
     </w:p>
     <w:p>
@@ -1204,27 +1276,12 @@
         </w:rPr>
         <w:t>A Customer must be notified when one of their jobs is completed.</w:t>
       </w:r>
-    </w:p>
-    <w:p>
-      <w:pPr>
-        <w:pStyle w:val="ListParagraph"/>
-        <w:numPr>
-          <w:ilvl w:val="2"/>
-          <w:numId w:val="4"/>
-        </w:numPr>
-        <w:rPr>
-          <w:b/>
-          <w:bCs/>
-          <w:sz w:val="24"/>
-          <w:szCs w:val="24"/>
-        </w:rPr>
-      </w:pPr>
-      <w:r>
-        <w:rPr>
-          <w:sz w:val="24"/>
-          <w:szCs w:val="24"/>
-        </w:rPr>
-        <w:t>A Customer must be required to pay Workers for jobs they have marked as complete.</w:t>
+      <w:r>
+        <w:rPr>
+          <w:sz w:val="24"/>
+          <w:szCs w:val="24"/>
+        </w:rPr>
+        <w:t xml:space="preserve"> </w:t>
       </w:r>
     </w:p>
     <w:p>
@@ -1253,6 +1310,49 @@
       <w:pPr>
         <w:pStyle w:val="ListParagraph"/>
         <w:numPr>
+          <w:ilvl w:val="3"/>
+          <w:numId w:val="4"/>
+        </w:numPr>
+        <w:rPr>
+          <w:b/>
+          <w:bCs/>
+          <w:sz w:val="24"/>
+          <w:szCs w:val="24"/>
+        </w:rPr>
+      </w:pPr>
+      <w:r>
+        <w:rPr>
+          <w:sz w:val="24"/>
+          <w:szCs w:val="24"/>
+        </w:rPr>
+        <w:t xml:space="preserve">Transferred </w:t>
+      </w:r>
+      <w:r>
+        <w:rPr>
+          <w:sz w:val="24"/>
+          <w:szCs w:val="24"/>
+        </w:rPr>
+        <w:t xml:space="preserve">directly to worker </w:t>
+      </w:r>
+      <w:r>
+        <w:rPr>
+          <w:sz w:val="24"/>
+          <w:szCs w:val="24"/>
+        </w:rPr>
+        <w:t xml:space="preserve">at time of </w:t>
+      </w:r>
+      <w:r>
+        <w:rPr>
+          <w:sz w:val="24"/>
+          <w:szCs w:val="24"/>
+        </w:rPr>
+        <w:t>approval.</w:t>
+      </w:r>
+    </w:p>
+    <w:p>
+      <w:pPr>
+        <w:pStyle w:val="ListParagraph"/>
+        <w:numPr>
           <w:ilvl w:val="1"/>
           <w:numId w:val="4"/>
         </w:numPr>
@@ -1317,6 +1417,137 @@
     </w:p>
     <w:p>
       <w:pPr>
+        <w:pStyle w:val="ListParagraph"/>
+        <w:numPr>
+          <w:ilvl w:val="1"/>
+          <w:numId w:val="4"/>
+        </w:numPr>
+        <w:rPr>
+          <w:b/>
+          <w:bCs/>
+          <w:sz w:val="24"/>
+          <w:szCs w:val="24"/>
+        </w:rPr>
+      </w:pPr>
+      <w:r>
+        <w:rPr>
+          <w:sz w:val="24"/>
+          <w:szCs w:val="24"/>
+        </w:rPr>
+        <w:t>Leaving R</w:t>
+      </w:r>
+      <w:r>
+        <w:rPr>
+          <w:sz w:val="24"/>
+          <w:szCs w:val="24"/>
+        </w:rPr>
+        <w:t>e</w:t>
+      </w:r>
+      <w:r>
+        <w:rPr>
+          <w:sz w:val="24"/>
+          <w:szCs w:val="24"/>
+        </w:rPr>
+        <w:t>view</w:t>
+      </w:r>
+    </w:p>
+    <w:p>
+      <w:pPr>
+        <w:pStyle w:val="ListParagraph"/>
+        <w:numPr>
+          <w:ilvl w:val="2"/>
+          <w:numId w:val="4"/>
+        </w:numPr>
+        <w:rPr>
+          <w:b/>
+          <w:bCs/>
+          <w:sz w:val="24"/>
+          <w:szCs w:val="24"/>
+        </w:rPr>
+      </w:pPr>
+      <w:r>
+        <w:rPr>
+          <w:sz w:val="24"/>
+          <w:szCs w:val="24"/>
+        </w:rPr>
+        <w:t>A Customer must be able to review a Worker after the Worker has completed the job.</w:t>
+      </w:r>
+    </w:p>
+    <w:p>
+      <w:pPr>
+        <w:pStyle w:val="ListParagraph"/>
+        <w:numPr>
+          <w:ilvl w:val="3"/>
+          <w:numId w:val="4"/>
+        </w:numPr>
+        <w:rPr>
+          <w:b/>
+          <w:bCs/>
+          <w:sz w:val="24"/>
+          <w:szCs w:val="24"/>
+        </w:rPr>
+      </w:pPr>
+      <w:r>
+        <w:rPr>
+          <w:sz w:val="24"/>
+          <w:szCs w:val="24"/>
+        </w:rPr>
+        <w:t>The Review must have a rating out of 5 stars</w:t>
+      </w:r>
+    </w:p>
+    <w:p>
+      <w:pPr>
+        <w:pStyle w:val="ListParagraph"/>
+        <w:numPr>
+          <w:ilvl w:val="1"/>
+          <w:numId w:val="4"/>
+        </w:numPr>
+        <w:rPr>
+          <w:b/>
+          <w:bCs/>
+          <w:sz w:val="24"/>
+          <w:szCs w:val="24"/>
+        </w:rPr>
+      </w:pPr>
+      <w:r>
+        <w:rPr>
+          <w:sz w:val="24"/>
+          <w:szCs w:val="24"/>
+        </w:rPr>
+        <w:t>A Customer can cancel any job up to 24 hours before the start time</w:t>
+      </w:r>
+      <w:r>
+        <w:rPr>
+          <w:sz w:val="24"/>
+          <w:szCs w:val="24"/>
+        </w:rPr>
+        <w:t xml:space="preserve"> of the job.</w:t>
+      </w:r>
+    </w:p>
+    <w:p>
+      <w:pPr>
+        <w:pStyle w:val="ListParagraph"/>
+        <w:numPr>
+          <w:ilvl w:val="2"/>
+          <w:numId w:val="4"/>
+        </w:numPr>
+        <w:rPr>
+          <w:b/>
+          <w:bCs/>
+          <w:sz w:val="24"/>
+          <w:szCs w:val="24"/>
+        </w:rPr>
+      </w:pPr>
+      <w:r>
+        <w:rPr>
+          <w:sz w:val="24"/>
+          <w:szCs w:val="24"/>
+        </w:rPr>
+        <w:t>Payment is transferred from the owner back to the Customer at this time.</w:t>
+      </w:r>
+    </w:p>
+    <w:p>
+      <w:pPr>
         <w:ind w:left="720"/>
         <w:rPr>
           <w:b/>
@@ -1329,6 +1560,27 @@
     <w:p>
       <w:pPr>
         <w:pStyle w:val="ListParagraph"/>
+        <w:ind w:left="360"/>
+        <w:rPr>
+          <w:b/>
+          <w:bCs/>
+          <w:sz w:val="24"/>
+          <w:szCs w:val="24"/>
+        </w:rPr>
+      </w:pPr>
+      <w:r>
+        <w:rPr>
+          <w:b/>
+          <w:bCs/>
+          <w:sz w:val="24"/>
+          <w:szCs w:val="24"/>
+        </w:rPr>
+        <w:t>Change Claims to Bids</w:t>
+      </w:r>
+    </w:p>
+    <w:p>
+      <w:pPr>
+        <w:pStyle w:val="ListParagraph"/>
         <w:numPr>
           <w:ilvl w:val="0"/>
           <w:numId w:val="4"/>
@@ -1352,14 +1604,7 @@
           <w:sz w:val="24"/>
           <w:szCs w:val="24"/>
         </w:rPr>
-        <w:t xml:space="preserve"> </w:t>
-      </w:r>
-      <w:r>
-        <w:rPr>
-          <w:sz w:val="24"/>
-          <w:szCs w:val="24"/>
-        </w:rPr>
-        <w:t>(all permission</w:t>
+        <w:t xml:space="preserve"> (all permission</w:t>
       </w:r>
       <w:r>
         <w:rPr>
@@ -1431,28 +1676,6 @@
       <w:pPr>
         <w:pStyle w:val="ListParagraph"/>
         <w:numPr>
-          <w:ilvl w:val="2"/>
-          <w:numId w:val="4"/>
-        </w:numPr>
-        <w:rPr>
-          <w:b/>
-          <w:bCs/>
-          <w:sz w:val="24"/>
-          <w:szCs w:val="24"/>
-        </w:rPr>
-      </w:pPr>
-      <w:r>
-        <w:rPr>
-          <w:sz w:val="24"/>
-          <w:szCs w:val="24"/>
-        </w:rPr>
-        <w:t>A Worker must be permitted to modify the zip codes they are willing to work in.</w:t>
-      </w:r>
-    </w:p>
-    <w:p>
-      <w:pPr>
-        <w:pStyle w:val="ListParagraph"/>
-        <w:numPr>
           <w:ilvl w:val="1"/>
           <w:numId w:val="4"/>
         </w:numPr>
@@ -1490,36 +1713,72 @@
           <w:sz w:val="24"/>
           <w:szCs w:val="24"/>
         </w:rPr>
-        <w:t xml:space="preserve">A Worker must be able to view available jobs </w:t>
-      </w:r>
-      <w:r>
-        <w:rPr>
-          <w:sz w:val="24"/>
-          <w:szCs w:val="24"/>
-        </w:rPr>
-        <w:t>within their identified zip codes.</w:t>
-      </w:r>
-    </w:p>
-    <w:p>
-      <w:pPr>
-        <w:pStyle w:val="ListParagraph"/>
-        <w:numPr>
-          <w:ilvl w:val="2"/>
-          <w:numId w:val="4"/>
-        </w:numPr>
-        <w:rPr>
-          <w:b/>
-          <w:bCs/>
-          <w:sz w:val="24"/>
-          <w:szCs w:val="24"/>
-        </w:rPr>
-      </w:pPr>
-      <w:r>
-        <w:rPr>
-          <w:sz w:val="24"/>
-          <w:szCs w:val="24"/>
-        </w:rPr>
-        <w:t>A Worker must be able to claim jobs</w:t>
+        <w:t>A Worker must be able to view available job</w:t>
+      </w:r>
+      <w:r>
+        <w:rPr>
+          <w:sz w:val="24"/>
+          <w:szCs w:val="24"/>
+        </w:rPr>
+        <w:t>s.</w:t>
+      </w:r>
+    </w:p>
+    <w:p>
+      <w:pPr>
+        <w:pStyle w:val="ListParagraph"/>
+        <w:numPr>
+          <w:ilvl w:val="3"/>
+          <w:numId w:val="4"/>
+        </w:numPr>
+        <w:rPr>
+          <w:b/>
+          <w:bCs/>
+          <w:sz w:val="24"/>
+          <w:szCs w:val="24"/>
+        </w:rPr>
+      </w:pPr>
+      <w:r>
+        <w:rPr>
+          <w:sz w:val="24"/>
+          <w:szCs w:val="24"/>
+        </w:rPr>
+        <w:t>A Worker must be able to filter jobs based on zip code.</w:t>
+      </w:r>
+    </w:p>
+    <w:p>
+      <w:pPr>
+        <w:pStyle w:val="ListParagraph"/>
+        <w:numPr>
+          <w:ilvl w:val="2"/>
+          <w:numId w:val="4"/>
+        </w:numPr>
+        <w:rPr>
+          <w:b/>
+          <w:bCs/>
+          <w:sz w:val="24"/>
+          <w:szCs w:val="24"/>
+        </w:rPr>
+      </w:pPr>
+      <w:r>
+        <w:rPr>
+          <w:sz w:val="24"/>
+          <w:szCs w:val="24"/>
+        </w:rPr>
+        <w:t xml:space="preserve">A Worker must be able to </w:t>
+      </w:r>
+      <w:r>
+        <w:rPr>
+          <w:sz w:val="24"/>
+          <w:szCs w:val="24"/>
+        </w:rPr>
+        <w:t>bid on</w:t>
+      </w:r>
+      <w:r>
+        <w:rPr>
+          <w:sz w:val="24"/>
+          <w:szCs w:val="24"/>
+        </w:rPr>
+        <w:t xml:space="preserve"> jobs</w:t>
       </w:r>
       <w:r>
         <w:rPr>
@@ -1548,7 +1807,21 @@
           <w:sz w:val="24"/>
           <w:szCs w:val="24"/>
         </w:rPr>
-        <w:t xml:space="preserve">When claiming a job, a Worker must define a time </w:t>
+        <w:t xml:space="preserve">When </w:t>
+      </w:r>
+      <w:r>
+        <w:rPr>
+          <w:sz w:val="24"/>
+          <w:szCs w:val="24"/>
+        </w:rPr>
+        <w:t>bidding on</w:t>
+      </w:r>
+      <w:r>
+        <w:rPr>
+          <w:sz w:val="24"/>
+          <w:szCs w:val="24"/>
+        </w:rPr>
+        <w:t xml:space="preserve"> a job, a Worker must define a time </w:t>
       </w:r>
       <w:r>
         <w:rPr>
@@ -1577,6 +1850,7 @@
           <w:sz w:val="24"/>
           <w:szCs w:val="24"/>
         </w:rPr>
+        <w:lastRenderedPageBreak/>
         <w:t>The time the Worker will begin the job must allow the Worker to complete the job in the expected time before the end of the Customer’s defined window.</w:t>
       </w:r>
     </w:p>
@@ -1584,6 +1858,28 @@
       <w:pPr>
         <w:pStyle w:val="ListParagraph"/>
         <w:numPr>
+          <w:ilvl w:val="3"/>
+          <w:numId w:val="4"/>
+        </w:numPr>
+        <w:rPr>
+          <w:b/>
+          <w:bCs/>
+          <w:sz w:val="24"/>
+          <w:szCs w:val="24"/>
+        </w:rPr>
+      </w:pPr>
+      <w:r>
+        <w:rPr>
+          <w:sz w:val="24"/>
+          <w:szCs w:val="24"/>
+        </w:rPr>
+        <w:t>When bidding on a job, a Worker must also define the wage that they will accept. This can be different than the proposed wage by the Customer.</w:t>
+      </w:r>
+    </w:p>
+    <w:p>
+      <w:pPr>
+        <w:pStyle w:val="ListParagraph"/>
+        <w:numPr>
           <w:ilvl w:val="2"/>
           <w:numId w:val="4"/>
         </w:numPr>
@@ -1679,7 +1975,50 @@
           <w:sz w:val="24"/>
           <w:szCs w:val="24"/>
         </w:rPr>
-        <w:t>claimed jobs as complete.</w:t>
+        <w:t>accepted</w:t>
+      </w:r>
+      <w:r>
+        <w:rPr>
+          <w:sz w:val="24"/>
+          <w:szCs w:val="24"/>
+        </w:rPr>
+        <w:t xml:space="preserve"> jobs as complete.</w:t>
+      </w:r>
+    </w:p>
+    <w:p>
+      <w:pPr>
+        <w:pStyle w:val="ListParagraph"/>
+        <w:numPr>
+          <w:ilvl w:val="2"/>
+          <w:numId w:val="4"/>
+        </w:numPr>
+        <w:rPr>
+          <w:b/>
+          <w:bCs/>
+          <w:sz w:val="24"/>
+          <w:szCs w:val="24"/>
+        </w:rPr>
+      </w:pPr>
+      <w:r>
+        <w:rPr>
+          <w:sz w:val="24"/>
+          <w:szCs w:val="24"/>
+        </w:rPr>
+        <w:t xml:space="preserve">A </w:t>
+      </w:r>
+      <w:r>
+        <w:rPr>
+          <w:sz w:val="24"/>
+          <w:szCs w:val="24"/>
+        </w:rPr>
+        <w:t>Worker must be</w:t>
+      </w:r>
+      <w:r>
+        <w:rPr>
+          <w:sz w:val="24"/>
+          <w:szCs w:val="24"/>
+        </w:rPr>
+        <w:t xml:space="preserve"> permitted to fill out a survey regarding details about the job.</w:t>
       </w:r>
     </w:p>
     <w:p>
@@ -1701,37 +2040,29 @@
           <w:sz w:val="24"/>
           <w:szCs w:val="24"/>
         </w:rPr>
-        <w:lastRenderedPageBreak/>
-        <w:t xml:space="preserve">A Worker must not be able to mark the job as complete until the scheduled </w:t>
-      </w:r>
-      <w:r>
-        <w:rPr>
-          <w:sz w:val="24"/>
-          <w:szCs w:val="24"/>
-        </w:rPr>
-        <w:t>time for the job is complete.</w:t>
-      </w:r>
-    </w:p>
-    <w:p>
-      <w:pPr>
-        <w:pStyle w:val="ListParagraph"/>
-        <w:numPr>
-          <w:ilvl w:val="2"/>
-          <w:numId w:val="4"/>
-        </w:numPr>
-        <w:rPr>
-          <w:b/>
-          <w:bCs/>
-          <w:sz w:val="24"/>
-          <w:szCs w:val="24"/>
-        </w:rPr>
-      </w:pPr>
-      <w:r>
-        <w:rPr>
-          <w:sz w:val="24"/>
-          <w:szCs w:val="24"/>
-        </w:rPr>
-        <w:t>A Worker must be permitted to leave notes for the Customer upon completion of the job.</w:t>
+        <w:t>The survey must include the degree of complexity of the job (relative to expectation)</w:t>
+      </w:r>
+    </w:p>
+    <w:p>
+      <w:pPr>
+        <w:pStyle w:val="ListParagraph"/>
+        <w:numPr>
+          <w:ilvl w:val="3"/>
+          <w:numId w:val="4"/>
+        </w:numPr>
+        <w:rPr>
+          <w:b/>
+          <w:bCs/>
+          <w:sz w:val="24"/>
+          <w:szCs w:val="24"/>
+        </w:rPr>
+      </w:pPr>
+      <w:r>
+        <w:rPr>
+          <w:sz w:val="24"/>
+          <w:szCs w:val="24"/>
+        </w:rPr>
+        <w:t>The survey must also include the duration of the job (relative to the expected duration).</w:t>
       </w:r>
     </w:p>
     <w:p>
@@ -1782,6 +2113,35 @@
       <w:pPr>
         <w:pStyle w:val="ListParagraph"/>
         <w:numPr>
+          <w:ilvl w:val="3"/>
+          <w:numId w:val="4"/>
+        </w:numPr>
+        <w:rPr>
+          <w:b/>
+          <w:bCs/>
+          <w:sz w:val="24"/>
+          <w:szCs w:val="24"/>
+        </w:rPr>
+      </w:pPr>
+      <w:r>
+        <w:rPr>
+          <w:sz w:val="24"/>
+          <w:szCs w:val="24"/>
+        </w:rPr>
+        <w:t xml:space="preserve">If </w:t>
+      </w:r>
+      <w:r>
+        <w:rPr>
+          <w:sz w:val="24"/>
+          <w:szCs w:val="24"/>
+        </w:rPr>
+        <w:t>a job is cancelled by a Worker, the job must be reposted with the original details the Customer provided.</w:t>
+      </w:r>
+    </w:p>
+    <w:p>
+      <w:pPr>
+        <w:pStyle w:val="ListParagraph"/>
+        <w:numPr>
           <w:ilvl w:val="2"/>
           <w:numId w:val="4"/>
         </w:numPr>
@@ -1804,12 +2164,25 @@
           <w:sz w:val="24"/>
           <w:szCs w:val="24"/>
         </w:rPr>
-        <w:t>once there are fewer than 48 hours until start.</w:t>
-      </w:r>
-    </w:p>
-    <w:p>
-      <w:pPr>
-        <w:ind w:left="720"/>
+        <w:t xml:space="preserve">once there are fewer than </w:t>
+      </w:r>
+      <w:r>
+        <w:rPr>
+          <w:sz w:val="24"/>
+          <w:szCs w:val="24"/>
+        </w:rPr>
+        <w:t>24</w:t>
+      </w:r>
+      <w:r>
+        <w:rPr>
+          <w:sz w:val="24"/>
+          <w:szCs w:val="24"/>
+        </w:rPr>
+        <w:t xml:space="preserve"> hours until start.</w:t>
+      </w:r>
+    </w:p>
+    <w:p>
+      <w:pPr>
         <w:rPr>
           <w:b/>
           <w:bCs/>
@@ -1844,14 +2217,7 @@
           <w:sz w:val="24"/>
           <w:szCs w:val="24"/>
         </w:rPr>
-        <w:t xml:space="preserve"> </w:t>
-      </w:r>
-      <w:r>
-        <w:rPr>
-          <w:sz w:val="24"/>
-          <w:szCs w:val="24"/>
-        </w:rPr>
-        <w:t>(all permission</w:t>
+        <w:t xml:space="preserve"> (all permission</w:t>
       </w:r>
       <w:r>
         <w:rPr>
@@ -2017,6 +2383,67 @@
           <w:szCs w:val="24"/>
         </w:rPr>
         <w:t>An Owner must be permitted to reimburse Customers if their complaint warrants reimbursement.</w:t>
+      </w:r>
+    </w:p>
+    <w:p>
+      <w:pPr>
+        <w:pStyle w:val="ListParagraph"/>
+        <w:numPr>
+          <w:ilvl w:val="1"/>
+          <w:numId w:val="4"/>
+        </w:numPr>
+        <w:rPr>
+          <w:sz w:val="24"/>
+          <w:szCs w:val="24"/>
+        </w:rPr>
+      </w:pPr>
+      <w:r>
+        <w:rPr>
+          <w:sz w:val="24"/>
+          <w:szCs w:val="24"/>
+        </w:rPr>
+        <w:t xml:space="preserve">Job </w:t>
+      </w:r>
+      <w:r>
+        <w:rPr>
+          <w:sz w:val="24"/>
+          <w:szCs w:val="24"/>
+        </w:rPr>
+        <w:t>Categories</w:t>
+      </w:r>
+    </w:p>
+    <w:p>
+      <w:pPr>
+        <w:pStyle w:val="ListParagraph"/>
+        <w:numPr>
+          <w:ilvl w:val="2"/>
+          <w:numId w:val="4"/>
+        </w:numPr>
+        <w:rPr>
+          <w:sz w:val="24"/>
+          <w:szCs w:val="24"/>
+        </w:rPr>
+      </w:pPr>
+      <w:r>
+        <w:rPr>
+          <w:sz w:val="24"/>
+          <w:szCs w:val="24"/>
+        </w:rPr>
+        <w:t xml:space="preserve">An Owner </w:t>
+      </w:r>
+      <w:r>
+        <w:rPr>
+          <w:sz w:val="24"/>
+          <w:szCs w:val="24"/>
+        </w:rPr>
+        <w:t>must be able to</w:t>
+      </w:r>
+      <w:r>
+        <w:rPr>
+          <w:sz w:val="24"/>
+          <w:szCs w:val="24"/>
+        </w:rPr>
+        <w:t xml:space="preserve"> create new job types.</w:t>
       </w:r>
     </w:p>
     <w:p>
@@ -2068,7 +2495,7 @@
         <w:pStyle w:val="ListParagraph"/>
         <w:numPr>
           <w:ilvl w:val="0"/>
-          <w:numId w:val="5"/>
+          <w:numId w:val="7"/>
         </w:numPr>
         <w:rPr>
           <w:b/>
@@ -2090,7 +2517,7 @@
         <w:pStyle w:val="ListParagraph"/>
         <w:numPr>
           <w:ilvl w:val="1"/>
-          <w:numId w:val="5"/>
+          <w:numId w:val="7"/>
         </w:numPr>
         <w:rPr>
           <w:b/>
@@ -2119,7 +2546,7 @@
         <w:pStyle w:val="ListParagraph"/>
         <w:numPr>
           <w:ilvl w:val="2"/>
-          <w:numId w:val="5"/>
+          <w:numId w:val="7"/>
         </w:numPr>
         <w:rPr>
           <w:b/>
@@ -2141,7 +2568,7 @@
         <w:pStyle w:val="ListParagraph"/>
         <w:numPr>
           <w:ilvl w:val="2"/>
-          <w:numId w:val="5"/>
+          <w:numId w:val="7"/>
         </w:numPr>
         <w:rPr>
           <w:b/>
@@ -2163,7 +2590,29 @@
         <w:pStyle w:val="ListParagraph"/>
         <w:numPr>
           <w:ilvl w:val="2"/>
-          <w:numId w:val="5"/>
+          <w:numId w:val="7"/>
+        </w:numPr>
+        <w:rPr>
+          <w:b/>
+          <w:bCs/>
+          <w:sz w:val="24"/>
+          <w:szCs w:val="24"/>
+        </w:rPr>
+      </w:pPr>
+      <w:r>
+        <w:rPr>
+          <w:sz w:val="24"/>
+          <w:szCs w:val="24"/>
+        </w:rPr>
+        <w:t>Phone Number</w:t>
+      </w:r>
+    </w:p>
+    <w:p>
+      <w:pPr>
+        <w:pStyle w:val="ListParagraph"/>
+        <w:numPr>
+          <w:ilvl w:val="2"/>
+          <w:numId w:val="7"/>
         </w:numPr>
         <w:rPr>
           <w:b/>
@@ -2185,7 +2634,7 @@
         <w:pStyle w:val="ListParagraph"/>
         <w:numPr>
           <w:ilvl w:val="2"/>
-          <w:numId w:val="5"/>
+          <w:numId w:val="7"/>
         </w:numPr>
         <w:rPr>
           <w:b/>
@@ -2207,7 +2656,7 @@
         <w:pStyle w:val="ListParagraph"/>
         <w:numPr>
           <w:ilvl w:val="2"/>
-          <w:numId w:val="5"/>
+          <w:numId w:val="7"/>
         </w:numPr>
         <w:rPr>
           <w:b/>
@@ -2229,7 +2678,7 @@
         <w:pStyle w:val="ListParagraph"/>
         <w:numPr>
           <w:ilvl w:val="1"/>
-          <w:numId w:val="5"/>
+          <w:numId w:val="7"/>
         </w:numPr>
         <w:rPr>
           <w:b/>
@@ -2251,29 +2700,29 @@
         <w:pStyle w:val="ListParagraph"/>
         <w:numPr>
           <w:ilvl w:val="2"/>
-          <w:numId w:val="5"/>
-        </w:numPr>
-        <w:rPr>
-          <w:b/>
-          <w:bCs/>
-          <w:sz w:val="24"/>
-          <w:szCs w:val="24"/>
-        </w:rPr>
-      </w:pPr>
-      <w:r>
-        <w:rPr>
-          <w:sz w:val="24"/>
-          <w:szCs w:val="24"/>
-        </w:rPr>
-        <w:t>Description</w:t>
-      </w:r>
-    </w:p>
-    <w:p>
-      <w:pPr>
-        <w:pStyle w:val="ListParagraph"/>
-        <w:numPr>
-          <w:ilvl w:val="2"/>
-          <w:numId w:val="5"/>
+          <w:numId w:val="7"/>
+        </w:numPr>
+        <w:rPr>
+          <w:b/>
+          <w:bCs/>
+          <w:sz w:val="24"/>
+          <w:szCs w:val="24"/>
+        </w:rPr>
+      </w:pPr>
+      <w:r>
+        <w:rPr>
+          <w:sz w:val="24"/>
+          <w:szCs w:val="24"/>
+        </w:rPr>
+        <w:t>Category</w:t>
+      </w:r>
+    </w:p>
+    <w:p>
+      <w:pPr>
+        <w:pStyle w:val="ListParagraph"/>
+        <w:numPr>
+          <w:ilvl w:val="2"/>
+          <w:numId w:val="7"/>
         </w:numPr>
         <w:rPr>
           <w:b/>
@@ -2295,7 +2744,7 @@
         <w:pStyle w:val="ListParagraph"/>
         <w:numPr>
           <w:ilvl w:val="2"/>
-          <w:numId w:val="5"/>
+          <w:numId w:val="7"/>
         </w:numPr>
         <w:rPr>
           <w:b/>
@@ -2317,7 +2766,7 @@
         <w:pStyle w:val="ListParagraph"/>
         <w:numPr>
           <w:ilvl w:val="1"/>
-          <w:numId w:val="5"/>
+          <w:numId w:val="7"/>
         </w:numPr>
         <w:rPr>
           <w:b/>
@@ -2346,7 +2795,7 @@
         <w:pStyle w:val="ListParagraph"/>
         <w:numPr>
           <w:ilvl w:val="0"/>
-          <w:numId w:val="5"/>
+          <w:numId w:val="7"/>
         </w:numPr>
         <w:rPr>
           <w:b/>
@@ -2368,7 +2817,7 @@
         <w:pStyle w:val="ListParagraph"/>
         <w:numPr>
           <w:ilvl w:val="1"/>
-          <w:numId w:val="5"/>
+          <w:numId w:val="7"/>
         </w:numPr>
         <w:rPr>
           <w:b/>
@@ -2390,7 +2839,7 @@
         <w:pStyle w:val="ListParagraph"/>
         <w:numPr>
           <w:ilvl w:val="0"/>
-          <w:numId w:val="5"/>
+          <w:numId w:val="7"/>
         </w:numPr>
         <w:rPr>
           <w:b/>
@@ -2406,21 +2855,26 @@
         </w:rPr>
         <w:t xml:space="preserve">The </w:t>
       </w:r>
-      <w:proofErr w:type="spellStart"/>
-      <w:r>
-        <w:rPr>
-          <w:sz w:val="24"/>
-          <w:szCs w:val="24"/>
-        </w:rPr>
-        <w:t>applciation</w:t>
-      </w:r>
-      <w:proofErr w:type="spellEnd"/>
-      <w:r>
-        <w:rPr>
-          <w:sz w:val="24"/>
-          <w:szCs w:val="24"/>
-        </w:rPr>
-        <w:t xml:space="preserve"> must be deployable to the web??</w:t>
+      <w:r>
+        <w:rPr>
+          <w:sz w:val="24"/>
+          <w:szCs w:val="24"/>
+        </w:rPr>
+        <w:t>application</w:t>
+      </w:r>
+      <w:r>
+        <w:rPr>
+          <w:sz w:val="24"/>
+          <w:szCs w:val="24"/>
+        </w:rPr>
+        <w:t xml:space="preserve"> must be deployable to the web</w:t>
+      </w:r>
+      <w:r>
+        <w:rPr>
+          <w:sz w:val="24"/>
+          <w:szCs w:val="24"/>
+        </w:rPr>
+        <w:t>.</w:t>
       </w:r>
     </w:p>
     <w:p>
@@ -2428,7 +2882,7 @@
         <w:pStyle w:val="ListParagraph"/>
         <w:numPr>
           <w:ilvl w:val="0"/>
-          <w:numId w:val="5"/>
+          <w:numId w:val="7"/>
         </w:numPr>
         <w:rPr>
           <w:b/>
@@ -2467,7 +2921,7 @@
   <w:abstractNum w:abstractNumId="0" w15:restartNumberingAfterBreak="0">
     <w:nsid w:val="0D604473"/>
     <w:multiLevelType w:val="multilevel"/>
-    <w:tmpl w:val="0409001F"/>
+    <w:tmpl w:val="7DC8BFA8"/>
     <w:lvl w:ilvl="0">
       <w:start w:val="1"/>
       <w:numFmt w:val="decimal"/>
@@ -2485,6 +2939,10 @@
       <w:pPr>
         <w:ind w:left="792" w:hanging="432"/>
       </w:pPr>
+      <w:rPr>
+        <w:b/>
+        <w:bCs/>
+      </w:rPr>
     </w:lvl>
     <w:lvl w:ilvl="2">
       <w:start w:val="1"/>
@@ -2494,6 +2952,10 @@
       <w:pPr>
         <w:ind w:left="1224" w:hanging="504"/>
       </w:pPr>
+      <w:rPr>
+        <w:b/>
+        <w:bCs/>
+      </w:rPr>
     </w:lvl>
     <w:lvl w:ilvl="3">
       <w:start w:val="1"/>
@@ -2664,6 +3126,100 @@
     </w:lvl>
   </w:abstractNum>
   <w:abstractNum w:abstractNumId="2" w15:restartNumberingAfterBreak="0">
+    <w:nsid w:val="21045731"/>
+    <w:multiLevelType w:val="multilevel"/>
+    <w:tmpl w:val="7DC8BFA8"/>
+    <w:lvl w:ilvl="0">
+      <w:start w:val="1"/>
+      <w:numFmt w:val="decimal"/>
+      <w:lvlText w:val="%1."/>
+      <w:lvlJc w:val="left"/>
+      <w:pPr>
+        <w:ind w:left="360" w:hanging="360"/>
+      </w:pPr>
+    </w:lvl>
+    <w:lvl w:ilvl="1">
+      <w:start w:val="1"/>
+      <w:numFmt w:val="decimal"/>
+      <w:lvlText w:val="%1.%2."/>
+      <w:lvlJc w:val="left"/>
+      <w:pPr>
+        <w:ind w:left="792" w:hanging="432"/>
+      </w:pPr>
+      <w:rPr>
+        <w:b/>
+        <w:bCs/>
+      </w:rPr>
+    </w:lvl>
+    <w:lvl w:ilvl="2">
+      <w:start w:val="1"/>
+      <w:numFmt w:val="decimal"/>
+      <w:lvlText w:val="%1.%2.%3."/>
+      <w:lvlJc w:val="left"/>
+      <w:pPr>
+        <w:ind w:left="1224" w:hanging="504"/>
+      </w:pPr>
+      <w:rPr>
+        <w:b/>
+        <w:bCs/>
+      </w:rPr>
+    </w:lvl>
+    <w:lvl w:ilvl="3">
+      <w:start w:val="1"/>
+      <w:numFmt w:val="decimal"/>
+      <w:lvlText w:val="%1.%2.%3.%4."/>
+      <w:lvlJc w:val="left"/>
+      <w:pPr>
+        <w:ind w:left="1728" w:hanging="648"/>
+      </w:pPr>
+    </w:lvl>
+    <w:lvl w:ilvl="4">
+      <w:start w:val="1"/>
+      <w:numFmt w:val="decimal"/>
+      <w:lvlText w:val="%1.%2.%3.%4.%5."/>
+      <w:lvlJc w:val="left"/>
+      <w:pPr>
+        <w:ind w:left="2232" w:hanging="792"/>
+      </w:pPr>
+    </w:lvl>
+    <w:lvl w:ilvl="5">
+      <w:start w:val="1"/>
+      <w:numFmt w:val="decimal"/>
+      <w:lvlText w:val="%1.%2.%3.%4.%5.%6."/>
+      <w:lvlJc w:val="left"/>
+      <w:pPr>
+        <w:ind w:left="2736" w:hanging="936"/>
+      </w:pPr>
+    </w:lvl>
+    <w:lvl w:ilvl="6">
+      <w:start w:val="1"/>
+      <w:numFmt w:val="decimal"/>
+      <w:lvlText w:val="%1.%2.%3.%4.%5.%6.%7."/>
+      <w:lvlJc w:val="left"/>
+      <w:pPr>
+        <w:ind w:left="3240" w:hanging="1080"/>
+      </w:pPr>
+    </w:lvl>
+    <w:lvl w:ilvl="7">
+      <w:start w:val="1"/>
+      <w:numFmt w:val="decimal"/>
+      <w:lvlText w:val="%1.%2.%3.%4.%5.%6.%7.%8."/>
+      <w:lvlJc w:val="left"/>
+      <w:pPr>
+        <w:ind w:left="3744" w:hanging="1224"/>
+      </w:pPr>
+    </w:lvl>
+    <w:lvl w:ilvl="8">
+      <w:start w:val="1"/>
+      <w:numFmt w:val="decimal"/>
+      <w:lvlText w:val="%1.%2.%3.%4.%5.%6.%7.%8.%9."/>
+      <w:lvlJc w:val="left"/>
+      <w:pPr>
+        <w:ind w:left="4320" w:hanging="1440"/>
+      </w:pPr>
+    </w:lvl>
+  </w:abstractNum>
+  <w:abstractNum w:abstractNumId="3" w15:restartNumberingAfterBreak="0">
     <w:nsid w:val="2ACC091E"/>
     <w:multiLevelType w:val="multilevel"/>
     <w:tmpl w:val="0409001F"/>
@@ -2752,7 +3308,7 @@
       </w:pPr>
     </w:lvl>
   </w:abstractNum>
-  <w:abstractNum w:abstractNumId="3" w15:restartNumberingAfterBreak="0">
+  <w:abstractNum w:abstractNumId="4" w15:restartNumberingAfterBreak="0">
     <w:nsid w:val="359E3B47"/>
     <w:multiLevelType w:val="multilevel"/>
     <w:tmpl w:val="0409001F"/>
@@ -2838,7 +3394,7 @@
       </w:pPr>
     </w:lvl>
   </w:abstractNum>
-  <w:abstractNum w:abstractNumId="4" w15:restartNumberingAfterBreak="0">
+  <w:abstractNum w:abstractNumId="5" w15:restartNumberingAfterBreak="0">
     <w:nsid w:val="452C7E62"/>
     <w:multiLevelType w:val="hybridMultilevel"/>
     <w:tmpl w:val="E3DACFF0"/>
@@ -2848,7 +3404,7 @@
       <w:lvlText w:val="%1."/>
       <w:lvlJc w:val="left"/>
       <w:pPr>
-        <w:ind w:left="720" w:hanging="360"/>
+        <w:ind w:left="360" w:hanging="360"/>
       </w:pPr>
       <w:rPr>
         <w:rFonts w:hint="default"/>
@@ -2860,7 +3416,7 @@
       <w:lvlText w:val="%2."/>
       <w:lvlJc w:val="left"/>
       <w:pPr>
-        <w:ind w:left="1440" w:hanging="360"/>
+        <w:ind w:left="1080" w:hanging="360"/>
       </w:pPr>
     </w:lvl>
     <w:lvl w:ilvl="2" w:tplc="0409001B">
@@ -2869,7 +3425,7 @@
       <w:lvlText w:val="%3."/>
       <w:lvlJc w:val="right"/>
       <w:pPr>
-        <w:ind w:left="2160" w:hanging="180"/>
+        <w:ind w:left="1800" w:hanging="180"/>
       </w:pPr>
     </w:lvl>
     <w:lvl w:ilvl="3" w:tplc="0409000F" w:tentative="1">
@@ -2878,7 +3434,7 @@
       <w:lvlText w:val="%4."/>
       <w:lvlJc w:val="left"/>
       <w:pPr>
-        <w:ind w:left="2880" w:hanging="360"/>
+        <w:ind w:left="2520" w:hanging="360"/>
       </w:pPr>
     </w:lvl>
     <w:lvl w:ilvl="4" w:tplc="04090019" w:tentative="1">
@@ -2887,7 +3443,7 @@
       <w:lvlText w:val="%5."/>
       <w:lvlJc w:val="left"/>
       <w:pPr>
-        <w:ind w:left="3600" w:hanging="360"/>
+        <w:ind w:left="3240" w:hanging="360"/>
       </w:pPr>
     </w:lvl>
     <w:lvl w:ilvl="5" w:tplc="0409001B" w:tentative="1">
@@ -2896,7 +3452,7 @@
       <w:lvlText w:val="%6."/>
       <w:lvlJc w:val="right"/>
       <w:pPr>
-        <w:ind w:left="4320" w:hanging="180"/>
+        <w:ind w:left="3960" w:hanging="180"/>
       </w:pPr>
     </w:lvl>
     <w:lvl w:ilvl="6" w:tplc="0409000F" w:tentative="1">
@@ -2905,7 +3461,7 @@
       <w:lvlText w:val="%7."/>
       <w:lvlJc w:val="left"/>
       <w:pPr>
-        <w:ind w:left="5040" w:hanging="360"/>
+        <w:ind w:left="4680" w:hanging="360"/>
       </w:pPr>
     </w:lvl>
     <w:lvl w:ilvl="7" w:tplc="04090019" w:tentative="1">
@@ -2914,7 +3470,7 @@
       <w:lvlText w:val="%8."/>
       <w:lvlJc w:val="left"/>
       <w:pPr>
-        <w:ind w:left="5760" w:hanging="360"/>
+        <w:ind w:left="5400" w:hanging="360"/>
       </w:pPr>
     </w:lvl>
     <w:lvl w:ilvl="8" w:tplc="0409001B" w:tentative="1">
@@ -2923,15 +3479,101 @@
       <w:lvlText w:val="%9."/>
       <w:lvlJc w:val="right"/>
       <w:pPr>
+        <w:ind w:left="6120" w:hanging="180"/>
+      </w:pPr>
+    </w:lvl>
+  </w:abstractNum>
+  <w:abstractNum w:abstractNumId="6" w15:restartNumberingAfterBreak="0">
+    <w:nsid w:val="6A742F8B"/>
+    <w:multiLevelType w:val="hybridMultilevel"/>
+    <w:tmpl w:val="59904CE0"/>
+    <w:lvl w:ilvl="0" w:tplc="0409000F">
+      <w:start w:val="1"/>
+      <w:numFmt w:val="decimal"/>
+      <w:lvlText w:val="%1."/>
+      <w:lvlJc w:val="left"/>
+      <w:pPr>
+        <w:ind w:left="720" w:hanging="360"/>
+      </w:pPr>
+    </w:lvl>
+    <w:lvl w:ilvl="1" w:tplc="04090019">
+      <w:start w:val="1"/>
+      <w:numFmt w:val="lowerLetter"/>
+      <w:lvlText w:val="%2."/>
+      <w:lvlJc w:val="left"/>
+      <w:pPr>
+        <w:ind w:left="1440" w:hanging="360"/>
+      </w:pPr>
+    </w:lvl>
+    <w:lvl w:ilvl="2" w:tplc="0409001B">
+      <w:start w:val="1"/>
+      <w:numFmt w:val="lowerRoman"/>
+      <w:lvlText w:val="%3."/>
+      <w:lvlJc w:val="right"/>
+      <w:pPr>
+        <w:ind w:left="2160" w:hanging="180"/>
+      </w:pPr>
+    </w:lvl>
+    <w:lvl w:ilvl="3" w:tplc="0409000F" w:tentative="1">
+      <w:start w:val="1"/>
+      <w:numFmt w:val="decimal"/>
+      <w:lvlText w:val="%4."/>
+      <w:lvlJc w:val="left"/>
+      <w:pPr>
+        <w:ind w:left="2880" w:hanging="360"/>
+      </w:pPr>
+    </w:lvl>
+    <w:lvl w:ilvl="4" w:tplc="04090019" w:tentative="1">
+      <w:start w:val="1"/>
+      <w:numFmt w:val="lowerLetter"/>
+      <w:lvlText w:val="%5."/>
+      <w:lvlJc w:val="left"/>
+      <w:pPr>
+        <w:ind w:left="3600" w:hanging="360"/>
+      </w:pPr>
+    </w:lvl>
+    <w:lvl w:ilvl="5" w:tplc="0409001B" w:tentative="1">
+      <w:start w:val="1"/>
+      <w:numFmt w:val="lowerRoman"/>
+      <w:lvlText w:val="%6."/>
+      <w:lvlJc w:val="right"/>
+      <w:pPr>
+        <w:ind w:left="4320" w:hanging="180"/>
+      </w:pPr>
+    </w:lvl>
+    <w:lvl w:ilvl="6" w:tplc="0409000F" w:tentative="1">
+      <w:start w:val="1"/>
+      <w:numFmt w:val="decimal"/>
+      <w:lvlText w:val="%7."/>
+      <w:lvlJc w:val="left"/>
+      <w:pPr>
+        <w:ind w:left="5040" w:hanging="360"/>
+      </w:pPr>
+    </w:lvl>
+    <w:lvl w:ilvl="7" w:tplc="04090019" w:tentative="1">
+      <w:start w:val="1"/>
+      <w:numFmt w:val="lowerLetter"/>
+      <w:lvlText w:val="%8."/>
+      <w:lvlJc w:val="left"/>
+      <w:pPr>
+        <w:ind w:left="5760" w:hanging="360"/>
+      </w:pPr>
+    </w:lvl>
+    <w:lvl w:ilvl="8" w:tplc="0409001B" w:tentative="1">
+      <w:start w:val="1"/>
+      <w:numFmt w:val="lowerRoman"/>
+      <w:lvlText w:val="%9."/>
+      <w:lvlJc w:val="right"/>
+      <w:pPr>
         <w:ind w:left="6480" w:hanging="180"/>
       </w:pPr>
     </w:lvl>
   </w:abstractNum>
   <w:num w:numId="1">
-    <w:abstractNumId w:val="2"/>
+    <w:abstractNumId w:val="3"/>
   </w:num>
   <w:num w:numId="2">
-    <w:abstractNumId w:val="3"/>
+    <w:abstractNumId w:val="4"/>
   </w:num>
   <w:num w:numId="3">
     <w:abstractNumId w:val="1"/>
@@ -2940,7 +3582,13 @@
     <w:abstractNumId w:val="0"/>
   </w:num>
   <w:num w:numId="5">
-    <w:abstractNumId w:val="4"/>
+    <w:abstractNumId w:val="5"/>
+  </w:num>
+  <w:num w:numId="6">
+    <w:abstractNumId w:val="6"/>
+  </w:num>
+  <w:num w:numId="7">
+    <w:abstractNumId w:val="2"/>
   </w:num>
 </w:numbering>
 </file>

</xml_diff>

<commit_message>
added glossary and future features to requirements definition
</commit_message>
<xml_diff>
--- a/docs/Requirements Definition.docx
+++ b/docs/Requirements Definition.docx
@@ -2885,8 +2885,6 @@
           <w:numId w:val="7"/>
         </w:numPr>
         <w:rPr>
-          <w:b/>
-          <w:bCs/>
           <w:sz w:val="24"/>
           <w:szCs w:val="24"/>
         </w:rPr>
@@ -2905,6 +2903,525 @@
         </w:rPr>
         <w:t>interface must support mobile traffic.</w:t>
       </w:r>
+    </w:p>
+    <w:p>
+      <w:pPr>
+        <w:rPr>
+          <w:sz w:val="24"/>
+          <w:szCs w:val="24"/>
+        </w:rPr>
+      </w:pPr>
+      <w:r>
+        <w:rPr>
+          <w:sz w:val="24"/>
+          <w:szCs w:val="24"/>
+        </w:rPr>
+        <w:br w:type="page"/>
+      </w:r>
+    </w:p>
+    <w:p>
+      <w:pPr>
+        <w:rPr>
+          <w:b/>
+          <w:bCs/>
+          <w:sz w:val="24"/>
+          <w:szCs w:val="24"/>
+        </w:rPr>
+      </w:pPr>
+      <w:r>
+        <w:rPr>
+          <w:b/>
+          <w:bCs/>
+          <w:sz w:val="24"/>
+          <w:szCs w:val="24"/>
+        </w:rPr>
+        <w:lastRenderedPageBreak/>
+        <w:t>Future Features</w:t>
+      </w:r>
+    </w:p>
+    <w:p>
+      <w:pPr>
+        <w:rPr>
+          <w:sz w:val="24"/>
+          <w:szCs w:val="24"/>
+        </w:rPr>
+      </w:pPr>
+      <w:r>
+        <w:rPr>
+          <w:sz w:val="24"/>
+          <w:szCs w:val="24"/>
+        </w:rPr>
+        <w:t>The following features are features that may not be implemented upon deployment, but that would enhance the usability of the application substantially.</w:t>
+      </w:r>
+    </w:p>
+    <w:p>
+      <w:pPr>
+        <w:pStyle w:val="ListParagraph"/>
+        <w:numPr>
+          <w:ilvl w:val="0"/>
+          <w:numId w:val="8"/>
+        </w:numPr>
+        <w:rPr>
+          <w:sz w:val="24"/>
+          <w:szCs w:val="24"/>
+        </w:rPr>
+      </w:pPr>
+      <w:r>
+        <w:rPr>
+          <w:sz w:val="24"/>
+          <w:szCs w:val="24"/>
+        </w:rPr>
+        <w:t xml:space="preserve">Workers could have a cancellation rate statistic on their profile, which is computed based on a simple ratio between the </w:t>
+      </w:r>
+      <w:proofErr w:type="gramStart"/>
+      <w:r>
+        <w:rPr>
+          <w:sz w:val="24"/>
+          <w:szCs w:val="24"/>
+        </w:rPr>
+        <w:t>amount</w:t>
+      </w:r>
+      <w:proofErr w:type="gramEnd"/>
+      <w:r>
+        <w:rPr>
+          <w:sz w:val="24"/>
+          <w:szCs w:val="24"/>
+        </w:rPr>
+        <w:t xml:space="preserve"> of jobs they’ve cancelled and the amount of jobs they’ve been approved for by a Customer.</w:t>
+      </w:r>
+    </w:p>
+    <w:p>
+      <w:pPr>
+        <w:pStyle w:val="ListParagraph"/>
+        <w:numPr>
+          <w:ilvl w:val="0"/>
+          <w:numId w:val="8"/>
+        </w:numPr>
+        <w:rPr>
+          <w:sz w:val="24"/>
+          <w:szCs w:val="24"/>
+        </w:rPr>
+      </w:pPr>
+      <w:r>
+        <w:rPr>
+          <w:sz w:val="24"/>
+          <w:szCs w:val="24"/>
+        </w:rPr>
+        <w:t>Customers could have a similar statistic on their profile to define the percentage of jobs that they’ve created and have eventually cancelled.</w:t>
+      </w:r>
+    </w:p>
+    <w:p>
+      <w:pPr>
+        <w:pStyle w:val="ListParagraph"/>
+        <w:numPr>
+          <w:ilvl w:val="0"/>
+          <w:numId w:val="8"/>
+        </w:numPr>
+        <w:rPr>
+          <w:sz w:val="24"/>
+          <w:szCs w:val="24"/>
+        </w:rPr>
+      </w:pPr>
+      <w:r>
+        <w:rPr>
+          <w:sz w:val="24"/>
+          <w:szCs w:val="24"/>
+        </w:rPr>
+        <w:t>The system could support and enhanced bargaining feature, allowing both Customer and Worker to propose more than one wage for any given job.</w:t>
+      </w:r>
+    </w:p>
+    <w:p>
+      <w:pPr>
+        <w:pStyle w:val="ListParagraph"/>
+        <w:numPr>
+          <w:ilvl w:val="0"/>
+          <w:numId w:val="8"/>
+        </w:numPr>
+        <w:rPr>
+          <w:sz w:val="24"/>
+          <w:szCs w:val="24"/>
+        </w:rPr>
+      </w:pPr>
+      <w:r>
+        <w:rPr>
+          <w:sz w:val="24"/>
+          <w:szCs w:val="24"/>
+        </w:rPr>
+        <w:t>The system could support a more robust review and rating system for both Workers and Customers.</w:t>
+      </w:r>
+    </w:p>
+    <w:p>
+      <w:pPr>
+        <w:pStyle w:val="ListParagraph"/>
+        <w:numPr>
+          <w:ilvl w:val="0"/>
+          <w:numId w:val="8"/>
+        </w:numPr>
+        <w:rPr>
+          <w:sz w:val="24"/>
+          <w:szCs w:val="24"/>
+        </w:rPr>
+      </w:pPr>
+      <w:r>
+        <w:rPr>
+          <w:sz w:val="24"/>
+          <w:szCs w:val="24"/>
+        </w:rPr>
+        <w:t>T</w:t>
+      </w:r>
+      <w:r>
+        <w:rPr>
+          <w:sz w:val="24"/>
+          <w:szCs w:val="24"/>
+        </w:rPr>
+        <w:t xml:space="preserve">he system could require a </w:t>
+      </w:r>
+      <w:proofErr w:type="gramStart"/>
+      <w:r>
+        <w:rPr>
+          <w:sz w:val="24"/>
+          <w:szCs w:val="24"/>
+        </w:rPr>
+        <w:t>Customer</w:t>
+      </w:r>
+      <w:proofErr w:type="gramEnd"/>
+      <w:r>
+        <w:rPr>
+          <w:sz w:val="24"/>
+          <w:szCs w:val="24"/>
+        </w:rPr>
+        <w:t xml:space="preserve"> to put in the details of their job (size,</w:t>
+      </w:r>
+      <w:r>
+        <w:rPr>
+          <w:sz w:val="24"/>
+          <w:szCs w:val="24"/>
+        </w:rPr>
+        <w:t xml:space="preserve"> incline, conditions, etc.) to help the system predict an anticipated completion time, rather than relying on a Customer to accurately estimate the time.</w:t>
+      </w:r>
+    </w:p>
+    <w:p>
+      <w:pPr>
+        <w:rPr>
+          <w:sz w:val="24"/>
+          <w:szCs w:val="24"/>
+        </w:rPr>
+      </w:pPr>
+      <w:r>
+        <w:rPr>
+          <w:sz w:val="24"/>
+          <w:szCs w:val="24"/>
+        </w:rPr>
+        <w:br w:type="page"/>
+      </w:r>
+    </w:p>
+    <w:p>
+      <w:pPr>
+        <w:rPr>
+          <w:sz w:val="24"/>
+          <w:szCs w:val="24"/>
+        </w:rPr>
+      </w:pPr>
+      <w:r>
+        <w:rPr>
+          <w:b/>
+          <w:bCs/>
+          <w:sz w:val="24"/>
+          <w:szCs w:val="24"/>
+        </w:rPr>
+        <w:lastRenderedPageBreak/>
+        <w:t>Glossary</w:t>
+      </w:r>
+    </w:p>
+    <w:p>
+      <w:pPr>
+        <w:rPr>
+          <w:sz w:val="24"/>
+          <w:szCs w:val="24"/>
+        </w:rPr>
+      </w:pPr>
+      <w:r>
+        <w:rPr>
+          <w:i/>
+          <w:iCs/>
+          <w:sz w:val="24"/>
+          <w:szCs w:val="24"/>
+        </w:rPr>
+        <w:t>User:</w:t>
+      </w:r>
+      <w:r>
+        <w:rPr>
+          <w:sz w:val="24"/>
+          <w:szCs w:val="24"/>
+        </w:rPr>
+        <w:t xml:space="preserve"> A User is defined as any user in the system, whether they be Customers, Workers, or Owners. Each user type </w:t>
+      </w:r>
+      <w:r>
+        <w:rPr>
+          <w:sz w:val="24"/>
+          <w:szCs w:val="24"/>
+        </w:rPr>
+        <w:t xml:space="preserve">has different access </w:t>
+      </w:r>
+      <w:r>
+        <w:rPr>
+          <w:sz w:val="24"/>
+          <w:szCs w:val="24"/>
+        </w:rPr>
+        <w:t>rights,</w:t>
+      </w:r>
+      <w:r>
+        <w:rPr>
+          <w:sz w:val="24"/>
+          <w:szCs w:val="24"/>
+        </w:rPr>
+        <w:t xml:space="preserve"> but some features are accessible to Users regardless of type.</w:t>
+      </w:r>
+    </w:p>
+    <w:p>
+      <w:pPr>
+        <w:rPr>
+          <w:sz w:val="24"/>
+          <w:szCs w:val="24"/>
+        </w:rPr>
+      </w:pPr>
+      <w:r>
+        <w:rPr>
+          <w:i/>
+          <w:iCs/>
+          <w:sz w:val="24"/>
+          <w:szCs w:val="24"/>
+        </w:rPr>
+        <w:t>Customer:</w:t>
+      </w:r>
+      <w:r>
+        <w:rPr>
+          <w:sz w:val="24"/>
+          <w:szCs w:val="24"/>
+        </w:rPr>
+        <w:t xml:space="preserve"> A Customer is defined as any user in the system that has created an account</w:t>
+      </w:r>
+      <w:r>
+        <w:rPr>
+          <w:sz w:val="24"/>
+          <w:szCs w:val="24"/>
+        </w:rPr>
+        <w:t xml:space="preserve"> of type </w:t>
+      </w:r>
+      <w:r>
+        <w:rPr>
+          <w:sz w:val="24"/>
+          <w:szCs w:val="24"/>
+        </w:rPr>
+        <w:t>Customer</w:t>
+      </w:r>
+      <w:r>
+        <w:rPr>
+          <w:sz w:val="24"/>
+          <w:szCs w:val="24"/>
+        </w:rPr>
+        <w:t xml:space="preserve">. These </w:t>
+      </w:r>
+      <w:r>
+        <w:rPr>
+          <w:sz w:val="24"/>
+          <w:szCs w:val="24"/>
+        </w:rPr>
+        <w:t>Users</w:t>
+      </w:r>
+      <w:r>
+        <w:rPr>
+          <w:sz w:val="24"/>
+          <w:szCs w:val="24"/>
+        </w:rPr>
+        <w:t xml:space="preserve"> utilize the app exclusively for posting jobs, not completing them.</w:t>
+      </w:r>
+    </w:p>
+    <w:p>
+      <w:pPr>
+        <w:rPr>
+          <w:sz w:val="24"/>
+          <w:szCs w:val="24"/>
+        </w:rPr>
+      </w:pPr>
+      <w:r>
+        <w:rPr>
+          <w:i/>
+          <w:iCs/>
+          <w:sz w:val="24"/>
+          <w:szCs w:val="24"/>
+        </w:rPr>
+        <w:t>Worker:</w:t>
+      </w:r>
+      <w:r>
+        <w:rPr>
+          <w:sz w:val="24"/>
+          <w:szCs w:val="24"/>
+        </w:rPr>
+        <w:t xml:space="preserve"> A Worker is defined as any user in the system that has created an account of type </w:t>
+      </w:r>
+      <w:r>
+        <w:rPr>
+          <w:sz w:val="24"/>
+          <w:szCs w:val="24"/>
+        </w:rPr>
+        <w:t>Worker</w:t>
+      </w:r>
+      <w:r>
+        <w:rPr>
+          <w:i/>
+          <w:iCs/>
+          <w:sz w:val="24"/>
+          <w:szCs w:val="24"/>
+        </w:rPr>
+        <w:t>.</w:t>
+      </w:r>
+      <w:r>
+        <w:rPr>
+          <w:sz w:val="24"/>
+          <w:szCs w:val="24"/>
+        </w:rPr>
+        <w:t xml:space="preserve"> These </w:t>
+      </w:r>
+      <w:r>
+        <w:rPr>
+          <w:sz w:val="24"/>
+          <w:szCs w:val="24"/>
+        </w:rPr>
+        <w:t>Users</w:t>
+      </w:r>
+      <w:r>
+        <w:rPr>
+          <w:sz w:val="24"/>
+          <w:szCs w:val="24"/>
+        </w:rPr>
+        <w:t xml:space="preserve"> utilize the app exclusively for bidding on jobs and completing them</w:t>
+      </w:r>
+      <w:r>
+        <w:rPr>
+          <w:sz w:val="24"/>
+          <w:szCs w:val="24"/>
+        </w:rPr>
+        <w:t>.</w:t>
+      </w:r>
+    </w:p>
+    <w:p>
+      <w:pPr>
+        <w:rPr>
+          <w:sz w:val="24"/>
+          <w:szCs w:val="24"/>
+        </w:rPr>
+      </w:pPr>
+      <w:r>
+        <w:rPr>
+          <w:i/>
+          <w:iCs/>
+          <w:sz w:val="24"/>
+          <w:szCs w:val="24"/>
+        </w:rPr>
+        <w:t>Owner:</w:t>
+      </w:r>
+      <w:r>
+        <w:rPr>
+          <w:sz w:val="24"/>
+          <w:szCs w:val="24"/>
+        </w:rPr>
+        <w:t xml:space="preserve"> An Owner is the superuser of the system. The Owner administrates the application, oversees system activity, and is the only </w:t>
+      </w:r>
+      <w:r>
+        <w:rPr>
+          <w:sz w:val="24"/>
+          <w:szCs w:val="24"/>
+        </w:rPr>
+        <w:t>User</w:t>
+      </w:r>
+      <w:r>
+        <w:rPr>
+          <w:sz w:val="24"/>
+          <w:szCs w:val="24"/>
+        </w:rPr>
+        <w:t xml:space="preserve"> authorized to make inherent changes to the system. The Owner</w:t>
+      </w:r>
+      <w:r>
+        <w:rPr>
+          <w:sz w:val="24"/>
+          <w:szCs w:val="24"/>
+        </w:rPr>
+        <w:t xml:space="preserve"> is the </w:t>
+      </w:r>
+      <w:r>
+        <w:rPr>
+          <w:sz w:val="24"/>
+          <w:szCs w:val="24"/>
+        </w:rPr>
+        <w:t>middleman</w:t>
+      </w:r>
+      <w:r>
+        <w:rPr>
+          <w:sz w:val="24"/>
+          <w:szCs w:val="24"/>
+        </w:rPr>
+        <w:t xml:space="preserve"> for all transactions, </w:t>
+      </w:r>
+      <w:proofErr w:type="gramStart"/>
+      <w:r>
+        <w:rPr>
+          <w:sz w:val="24"/>
+          <w:szCs w:val="24"/>
+        </w:rPr>
+        <w:t>and</w:t>
+      </w:r>
+      <w:r>
+        <w:rPr>
+          <w:sz w:val="24"/>
+          <w:szCs w:val="24"/>
+        </w:rPr>
+        <w:t xml:space="preserve"> also</w:t>
+      </w:r>
+      <w:proofErr w:type="gramEnd"/>
+      <w:r>
+        <w:rPr>
+          <w:sz w:val="24"/>
+          <w:szCs w:val="24"/>
+        </w:rPr>
+        <w:t xml:space="preserve"> </w:t>
+      </w:r>
+      <w:r>
+        <w:rPr>
+          <w:sz w:val="24"/>
+          <w:szCs w:val="24"/>
+        </w:rPr>
+        <w:t>withholds</w:t>
+      </w:r>
+      <w:r>
+        <w:rPr>
+          <w:sz w:val="24"/>
+          <w:szCs w:val="24"/>
+        </w:rPr>
+        <w:t xml:space="preserve"> a portion of all transactions</w:t>
+      </w:r>
+      <w:r>
+        <w:rPr>
+          <w:sz w:val="24"/>
+          <w:szCs w:val="24"/>
+        </w:rPr>
+        <w:t xml:space="preserve"> as a commission for facilitating the </w:t>
+      </w:r>
+      <w:r>
+        <w:rPr>
+          <w:sz w:val="24"/>
+          <w:szCs w:val="24"/>
+        </w:rPr>
+        <w:t>arrangement.</w:t>
+      </w:r>
+    </w:p>
+    <w:p>
+      <w:pPr>
+        <w:rPr>
+          <w:sz w:val="24"/>
+          <w:szCs w:val="24"/>
+        </w:rPr>
+      </w:pPr>
     </w:p>
     <w:sectPr>
       <w:pgSz w:w="12240" w:h="15840"/>
@@ -3013,6 +3530,95 @@
     </w:lvl>
   </w:abstractNum>
   <w:abstractNum w:abstractNumId="1" w15:restartNumberingAfterBreak="0">
+    <w:nsid w:val="0D9A0DAE"/>
+    <w:multiLevelType w:val="hybridMultilevel"/>
+    <w:tmpl w:val="130654DE"/>
+    <w:lvl w:ilvl="0" w:tplc="0409000F">
+      <w:start w:val="1"/>
+      <w:numFmt w:val="decimal"/>
+      <w:lvlText w:val="%1."/>
+      <w:lvlJc w:val="left"/>
+      <w:pPr>
+        <w:ind w:left="720" w:hanging="360"/>
+      </w:pPr>
+      <w:rPr>
+        <w:rFonts w:hint="default"/>
+      </w:rPr>
+    </w:lvl>
+    <w:lvl w:ilvl="1" w:tplc="04090019" w:tentative="1">
+      <w:start w:val="1"/>
+      <w:numFmt w:val="lowerLetter"/>
+      <w:lvlText w:val="%2."/>
+      <w:lvlJc w:val="left"/>
+      <w:pPr>
+        <w:ind w:left="1440" w:hanging="360"/>
+      </w:pPr>
+    </w:lvl>
+    <w:lvl w:ilvl="2" w:tplc="0409001B" w:tentative="1">
+      <w:start w:val="1"/>
+      <w:numFmt w:val="lowerRoman"/>
+      <w:lvlText w:val="%3."/>
+      <w:lvlJc w:val="right"/>
+      <w:pPr>
+        <w:ind w:left="2160" w:hanging="180"/>
+      </w:pPr>
+    </w:lvl>
+    <w:lvl w:ilvl="3" w:tplc="0409000F" w:tentative="1">
+      <w:start w:val="1"/>
+      <w:numFmt w:val="decimal"/>
+      <w:lvlText w:val="%4."/>
+      <w:lvlJc w:val="left"/>
+      <w:pPr>
+        <w:ind w:left="2880" w:hanging="360"/>
+      </w:pPr>
+    </w:lvl>
+    <w:lvl w:ilvl="4" w:tplc="04090019" w:tentative="1">
+      <w:start w:val="1"/>
+      <w:numFmt w:val="lowerLetter"/>
+      <w:lvlText w:val="%5."/>
+      <w:lvlJc w:val="left"/>
+      <w:pPr>
+        <w:ind w:left="3600" w:hanging="360"/>
+      </w:pPr>
+    </w:lvl>
+    <w:lvl w:ilvl="5" w:tplc="0409001B" w:tentative="1">
+      <w:start w:val="1"/>
+      <w:numFmt w:val="lowerRoman"/>
+      <w:lvlText w:val="%6."/>
+      <w:lvlJc w:val="right"/>
+      <w:pPr>
+        <w:ind w:left="4320" w:hanging="180"/>
+      </w:pPr>
+    </w:lvl>
+    <w:lvl w:ilvl="6" w:tplc="0409000F" w:tentative="1">
+      <w:start w:val="1"/>
+      <w:numFmt w:val="decimal"/>
+      <w:lvlText w:val="%7."/>
+      <w:lvlJc w:val="left"/>
+      <w:pPr>
+        <w:ind w:left="5040" w:hanging="360"/>
+      </w:pPr>
+    </w:lvl>
+    <w:lvl w:ilvl="7" w:tplc="04090019" w:tentative="1">
+      <w:start w:val="1"/>
+      <w:numFmt w:val="lowerLetter"/>
+      <w:lvlText w:val="%8."/>
+      <w:lvlJc w:val="left"/>
+      <w:pPr>
+        <w:ind w:left="5760" w:hanging="360"/>
+      </w:pPr>
+    </w:lvl>
+    <w:lvl w:ilvl="8" w:tplc="0409001B" w:tentative="1">
+      <w:start w:val="1"/>
+      <w:numFmt w:val="lowerRoman"/>
+      <w:lvlText w:val="%9."/>
+      <w:lvlJc w:val="right"/>
+      <w:pPr>
+        <w:ind w:left="6480" w:hanging="180"/>
+      </w:pPr>
+    </w:lvl>
+  </w:abstractNum>
+  <w:abstractNum w:abstractNumId="2" w15:restartNumberingAfterBreak="0">
     <w:nsid w:val="1A903AAF"/>
     <w:multiLevelType w:val="multilevel"/>
     <w:tmpl w:val="294CD634"/>
@@ -3125,10 +3731,10 @@
       </w:rPr>
     </w:lvl>
   </w:abstractNum>
-  <w:abstractNum w:abstractNumId="2" w15:restartNumberingAfterBreak="0">
+  <w:abstractNum w:abstractNumId="3" w15:restartNumberingAfterBreak="0">
     <w:nsid w:val="21045731"/>
     <w:multiLevelType w:val="multilevel"/>
-    <w:tmpl w:val="7DC8BFA8"/>
+    <w:tmpl w:val="8C286C48"/>
     <w:lvl w:ilvl="0">
       <w:start w:val="1"/>
       <w:numFmt w:val="decimal"/>
@@ -3136,34 +3742,38 @@
       <w:lvlJc w:val="left"/>
       <w:pPr>
         <w:ind w:left="360" w:hanging="360"/>
-      </w:pPr>
-    </w:lvl>
-    <w:lvl w:ilvl="1">
-      <w:start w:val="1"/>
-      <w:numFmt w:val="decimal"/>
-      <w:lvlText w:val="%1.%2."/>
-      <w:lvlJc w:val="left"/>
-      <w:pPr>
-        <w:ind w:left="792" w:hanging="432"/>
       </w:pPr>
       <w:rPr>
         <w:b/>
         <w:bCs/>
       </w:rPr>
     </w:lvl>
-    <w:lvl w:ilvl="2">
-      <w:start w:val="1"/>
-      <w:numFmt w:val="decimal"/>
-      <w:lvlText w:val="%1.%2.%3."/>
-      <w:lvlJc w:val="left"/>
-      <w:pPr>
-        <w:ind w:left="1224" w:hanging="504"/>
+    <w:lvl w:ilvl="1">
+      <w:start w:val="1"/>
+      <w:numFmt w:val="decimal"/>
+      <w:lvlText w:val="%1.%2."/>
+      <w:lvlJc w:val="left"/>
+      <w:pPr>
+        <w:ind w:left="792" w:hanging="432"/>
       </w:pPr>
       <w:rPr>
         <w:b/>
         <w:bCs/>
       </w:rPr>
     </w:lvl>
+    <w:lvl w:ilvl="2">
+      <w:start w:val="1"/>
+      <w:numFmt w:val="decimal"/>
+      <w:lvlText w:val="%1.%2.%3."/>
+      <w:lvlJc w:val="left"/>
+      <w:pPr>
+        <w:ind w:left="1224" w:hanging="504"/>
+      </w:pPr>
+      <w:rPr>
+        <w:b/>
+        <w:bCs/>
+      </w:rPr>
+    </w:lvl>
     <w:lvl w:ilvl="3">
       <w:start w:val="1"/>
       <w:numFmt w:val="decimal"/>
@@ -3219,7 +3829,7 @@
       </w:pPr>
     </w:lvl>
   </w:abstractNum>
-  <w:abstractNum w:abstractNumId="3" w15:restartNumberingAfterBreak="0">
+  <w:abstractNum w:abstractNumId="4" w15:restartNumberingAfterBreak="0">
     <w:nsid w:val="2ACC091E"/>
     <w:multiLevelType w:val="multilevel"/>
     <w:tmpl w:val="0409001F"/>
@@ -3308,7 +3918,7 @@
       </w:pPr>
     </w:lvl>
   </w:abstractNum>
-  <w:abstractNum w:abstractNumId="4" w15:restartNumberingAfterBreak="0">
+  <w:abstractNum w:abstractNumId="5" w15:restartNumberingAfterBreak="0">
     <w:nsid w:val="359E3B47"/>
     <w:multiLevelType w:val="multilevel"/>
     <w:tmpl w:val="0409001F"/>
@@ -3394,7 +4004,7 @@
       </w:pPr>
     </w:lvl>
   </w:abstractNum>
-  <w:abstractNum w:abstractNumId="5" w15:restartNumberingAfterBreak="0">
+  <w:abstractNum w:abstractNumId="6" w15:restartNumberingAfterBreak="0">
     <w:nsid w:val="452C7E62"/>
     <w:multiLevelType w:val="hybridMultilevel"/>
     <w:tmpl w:val="E3DACFF0"/>
@@ -3483,7 +4093,7 @@
       </w:pPr>
     </w:lvl>
   </w:abstractNum>
-  <w:abstractNum w:abstractNumId="6" w15:restartNumberingAfterBreak="0">
+  <w:abstractNum w:abstractNumId="7" w15:restartNumberingAfterBreak="0">
     <w:nsid w:val="6A742F8B"/>
     <w:multiLevelType w:val="hybridMultilevel"/>
     <w:tmpl w:val="59904CE0"/>
@@ -3570,25 +4180,28 @@
     </w:lvl>
   </w:abstractNum>
   <w:num w:numId="1">
-    <w:abstractNumId w:val="3"/>
+    <w:abstractNumId w:val="4"/>
   </w:num>
   <w:num w:numId="2">
-    <w:abstractNumId w:val="4"/>
+    <w:abstractNumId w:val="5"/>
   </w:num>
   <w:num w:numId="3">
-    <w:abstractNumId w:val="1"/>
+    <w:abstractNumId w:val="2"/>
   </w:num>
   <w:num w:numId="4">
     <w:abstractNumId w:val="0"/>
   </w:num>
   <w:num w:numId="5">
-    <w:abstractNumId w:val="5"/>
+    <w:abstractNumId w:val="6"/>
   </w:num>
   <w:num w:numId="6">
-    <w:abstractNumId w:val="6"/>
+    <w:abstractNumId w:val="7"/>
   </w:num>
   <w:num w:numId="7">
-    <w:abstractNumId w:val="2"/>
+    <w:abstractNumId w:val="3"/>
+  </w:num>
+  <w:num w:numId="8">
+    <w:abstractNumId w:val="1"/>
   </w:num>
 </w:numbering>
 </file>

</xml_diff>

<commit_message>
added intro and context to requirements definition
</commit_message>
<xml_diff>
--- a/docs/Requirements Definition.docx
+++ b/docs/Requirements Definition.docx
@@ -18,6 +18,138 @@
           <w:sz w:val="32"/>
           <w:szCs w:val="32"/>
         </w:rPr>
+        <w:t>Introduction &amp; Context</w:t>
+      </w:r>
+    </w:p>
+    <w:p>
+      <w:pPr>
+        <w:rPr>
+          <w:sz w:val="24"/>
+          <w:szCs w:val="24"/>
+        </w:rPr>
+      </w:pPr>
+      <w:r>
+        <w:rPr>
+          <w:sz w:val="24"/>
+          <w:szCs w:val="24"/>
+        </w:rPr>
+        <w:t>Our community is full of people eager for a chance to make some money through various tasks, such as lawn mowing, leaf raking, and snow shoveling. There is also a large population of people who are extremely busy and are willing to pay to have these types of tasks performed for them</w:t>
+      </w:r>
+      <w:r>
+        <w:rPr>
+          <w:sz w:val="24"/>
+          <w:szCs w:val="24"/>
+        </w:rPr>
+        <w:t>. Unfortunately, many of the people willing to pay somebody to complete these tasks are disconnected from the population willing to perform them.</w:t>
+      </w:r>
+    </w:p>
+    <w:p>
+      <w:pPr>
+        <w:rPr>
+          <w:sz w:val="24"/>
+          <w:szCs w:val="24"/>
+        </w:rPr>
+      </w:pPr>
+      <w:r>
+        <w:rPr>
+          <w:sz w:val="24"/>
+          <w:szCs w:val="24"/>
+        </w:rPr>
+        <w:t xml:space="preserve">This application aims to connect these two populations. The system will allow </w:t>
+      </w:r>
+      <w:r>
+        <w:rPr>
+          <w:sz w:val="24"/>
+          <w:szCs w:val="24"/>
+        </w:rPr>
+        <w:t xml:space="preserve">homeowners to post their jobs to a job board. Workers can create an account, view </w:t>
+      </w:r>
+      <w:r>
+        <w:rPr>
+          <w:sz w:val="24"/>
+          <w:szCs w:val="24"/>
+        </w:rPr>
+        <w:t>jobs posted on the job board, and can bid on jobs they would like to perform.</w:t>
+      </w:r>
+      <w:r>
+        <w:rPr>
+          <w:sz w:val="24"/>
+          <w:szCs w:val="24"/>
+        </w:rPr>
+        <w:t xml:space="preserve"> Homeowners will have the option to view all bids placed on their </w:t>
+      </w:r>
+      <w:r>
+        <w:rPr>
+          <w:sz w:val="24"/>
+          <w:szCs w:val="24"/>
+        </w:rPr>
+        <w:t>job and</w:t>
+      </w:r>
+      <w:r>
+        <w:rPr>
+          <w:sz w:val="24"/>
+          <w:szCs w:val="24"/>
+        </w:rPr>
+        <w:t xml:space="preserve"> choose the worker they would like to perform the work.</w:t>
+      </w:r>
+    </w:p>
+    <w:p>
+      <w:pPr>
+        <w:rPr>
+          <w:b/>
+          <w:bCs/>
+          <w:sz w:val="32"/>
+          <w:szCs w:val="32"/>
+        </w:rPr>
+      </w:pPr>
+      <w:r>
+        <w:rPr>
+          <w:sz w:val="24"/>
+          <w:szCs w:val="24"/>
+        </w:rPr>
+        <w:t>A review system helps connect homeowners to trustworthy and dependable workers</w:t>
+      </w:r>
+      <w:r>
+        <w:rPr>
+          <w:sz w:val="24"/>
+          <w:szCs w:val="24"/>
+        </w:rPr>
+        <w:t>, and workers to honest and equitable homeowners.</w:t>
+      </w:r>
+      <w:r>
+        <w:rPr>
+          <w:sz w:val="24"/>
+          <w:szCs w:val="24"/>
+        </w:rPr>
+        <w:t xml:space="preserve"> The bidding system helps prevent workers from being undercompensated while also helps keeping prices reasonable.</w:t>
+      </w:r>
+      <w:r>
+        <w:rPr>
+          <w:b/>
+          <w:bCs/>
+          <w:sz w:val="32"/>
+          <w:szCs w:val="32"/>
+        </w:rPr>
+        <w:br w:type="page"/>
+      </w:r>
+    </w:p>
+    <w:p>
+      <w:pPr>
+        <w:rPr>
+          <w:b/>
+          <w:bCs/>
+          <w:sz w:val="32"/>
+          <w:szCs w:val="32"/>
+        </w:rPr>
+      </w:pPr>
+      <w:r>
+        <w:rPr>
+          <w:b/>
+          <w:bCs/>
+          <w:sz w:val="32"/>
+          <w:szCs w:val="32"/>
+        </w:rPr>
+        <w:lastRenderedPageBreak/>
         <w:t>Requirements</w:t>
       </w:r>
     </w:p>

</xml_diff>